<commit_message>
project progress doc added
</commit_message>
<xml_diff>
--- a/SPAWAR HNAD Project Progress Report.docx
+++ b/SPAWAR HNAD Project Progress Report.docx
@@ -23,10 +23,7 @@
         <w:br/>
       </w:r>
       <w:r>
-        <w:t xml:space="preserve">Progress </w:t>
-      </w:r>
-      <w:r>
-        <w:t>report for</w:t>
+        <w:t>Progress report for</w:t>
       </w:r>
       <w:r>
         <w:t xml:space="preserve"> January to March 2012</w:t>
@@ -117,7 +114,6 @@
       <w:pPr>
         <w:keepNext/>
       </w:pPr>
-      <w:bookmarkStart w:id="0" w:name="_GoBack"/>
       <w:r>
         <w:rPr>
           <w:b/>
@@ -1557,7 +1553,6 @@
           </mc:Fallback>
         </mc:AlternateContent>
       </w:r>
-      <w:bookmarkEnd w:id="0"/>
     </w:p>
     <w:p>
       <w:pPr>
@@ -1567,14 +1562,27 @@
       <w:r>
         <w:t xml:space="preserve">Figure </w:t>
       </w:r>
-      <w:fldSimple w:instr=" SEQ Figure \* ARABIC ">
-        <w:r>
-          <w:rPr>
-            <w:noProof/>
-          </w:rPr>
-          <w:t>1</w:t>
-        </w:r>
-      </w:fldSimple>
+      <w:r>
+        <w:fldChar w:fldCharType="begin"/>
+      </w:r>
+      <w:r>
+        <w:instrText xml:space="preserve"> SEQ Figure \* ARABIC </w:instrText>
+      </w:r>
+      <w:r>
+        <w:fldChar w:fldCharType="separate"/>
+      </w:r>
+      <w:r>
+        <w:rPr>
+          <w:noProof/>
+        </w:rPr>
+        <w:t>1</w:t>
+      </w:r>
+      <w:r>
+        <w:rPr>
+          <w:noProof/>
+        </w:rPr>
+        <w:fldChar w:fldCharType="end"/>
+      </w:r>
       <w:r>
         <w:t>: Project Components</w:t>
       </w:r>
@@ -1803,13 +1811,7 @@
         </w:numPr>
       </w:pPr>
       <w:r>
-        <w:t xml:space="preserve">ECM </w:t>
-      </w:r>
-      <w:r>
-        <w:t>encryption</w:t>
-      </w:r>
-      <w:r>
-        <w:t xml:space="preserve"> for the purpose of temporary key generation</w:t>
+        <w:t>ECM encryption for the purpose of temporary key generation</w:t>
       </w:r>
     </w:p>
     <w:p>
@@ -1851,7 +1853,15 @@
         </w:numPr>
       </w:pPr>
       <w:r>
-        <w:t>Packet parser and generation</w:t>
+        <w:t xml:space="preserve">TCP </w:t>
+      </w:r>
+      <w:r>
+        <w:t>Pac</w:t>
+      </w:r>
+      <w:bookmarkStart w:id="0" w:name="_GoBack"/>
+      <w:bookmarkEnd w:id="0"/>
+      <w:r>
+        <w:t>ket parser and generation</w:t>
       </w:r>
     </w:p>
     <w:p>
@@ -1943,10 +1953,7 @@
         </w:numPr>
       </w:pPr>
       <w:r>
-        <w:t>W</w:t>
-      </w:r>
-      <w:r>
-        <w:t>eb service GUI</w:t>
+        <w:t>Web service GUI</w:t>
       </w:r>
     </w:p>
     <w:p>
@@ -4025,7 +4032,7 @@
 </file>
 
 <file path=customXml/itemProps1.xml><?xml version="1.0" encoding="utf-8"?>
-<ds:datastoreItem xmlns:ds="http://schemas.openxmlformats.org/officeDocument/2006/customXml" ds:itemID="{9DF52075-7A2A-47E1-BE47-CB506A0C680D}">
+<ds:datastoreItem xmlns:ds="http://schemas.openxmlformats.org/officeDocument/2006/customXml" ds:itemID="{F99E5CA9-D2A2-4A89-9706-83371F11D604}">
   <ds:schemaRefs>
     <ds:schemaRef ds:uri="http://schemas.openxmlformats.org/officeDocument/2006/bibliography"/>
   </ds:schemaRefs>

</xml_diff>